<commit_message>
added a few files and a word of what i did each day
</commit_message>
<xml_diff>
--- a/Project Idea_ Etch my Sketch.docx
+++ b/Project Idea_ Etch my Sketch.docx
@@ -745,6 +745,308 @@
         <w:t>Smoother steps according to chat</w:t>
       </w:r>
     </w:p>
+    <w:p/>
+    <w:p/>
+    <w:p>
+      <w:r>
+        <w:br w:type="page"/>
+      </w:r>
+    </w:p>
+    <w:p>
+      <w:r>
+        <w:lastRenderedPageBreak/>
+        <w:t>DAILY LOG</w:t>
+      </w:r>
+    </w:p>
+    <w:p>
+      <w:r>
+        <w:t>8/18/2025</w:t>
+      </w:r>
+    </w:p>
+    <w:p>
+      <w:r>
+        <w:t xml:space="preserve">I have ordered motors, the driver, and the controller and they </w:t>
+      </w:r>
+      <w:proofErr w:type="gramStart"/>
+      <w:r>
+        <w:t>come</w:t>
+      </w:r>
+      <w:proofErr w:type="gramEnd"/>
+      <w:r>
+        <w:t xml:space="preserve"> in soon. My plan is right now to start the design of the 3D housing for all of it. Following that, I </w:t>
+      </w:r>
+      <w:proofErr w:type="gramStart"/>
+      <w:r>
+        <w:t xml:space="preserve">know </w:t>
+      </w:r>
+      <w:proofErr w:type="spellStart"/>
+      <w:r>
+        <w:t>i</w:t>
+      </w:r>
+      <w:proofErr w:type="spellEnd"/>
+      <w:proofErr w:type="gramEnd"/>
+      <w:r>
+        <w:t xml:space="preserve"> should use the ESP to just get the motors turning. Once I can do that, I want to hook up the motors to the etch a sketch to just a line. Then shapes. Then random </w:t>
+      </w:r>
+      <w:proofErr w:type="gramStart"/>
+      <w:r>
+        <w:t xml:space="preserve">lines </w:t>
+      </w:r>
+      <w:proofErr w:type="spellStart"/>
+      <w:r>
+        <w:t>i</w:t>
+      </w:r>
+      <w:proofErr w:type="spellEnd"/>
+      <w:proofErr w:type="gramEnd"/>
+      <w:r>
+        <w:t xml:space="preserve"> give it. I want to get the hardware to a point where I can give it </w:t>
+      </w:r>
+      <w:proofErr w:type="spellStart"/>
+      <w:r>
+        <w:t>gcode</w:t>
+      </w:r>
+      <w:proofErr w:type="spellEnd"/>
+      <w:r>
+        <w:t xml:space="preserve"> esq coordinates, and it draws it. </w:t>
+      </w:r>
+      <w:proofErr w:type="gramStart"/>
+      <w:r>
+        <w:t xml:space="preserve">Then </w:t>
+      </w:r>
+      <w:proofErr w:type="spellStart"/>
+      <w:r>
+        <w:t>i</w:t>
+      </w:r>
+      <w:proofErr w:type="spellEnd"/>
+      <w:proofErr w:type="gramEnd"/>
+      <w:r>
+        <w:t xml:space="preserve"> work on the image to </w:t>
+      </w:r>
+      <w:proofErr w:type="spellStart"/>
+      <w:r>
+        <w:t>gcode</w:t>
+      </w:r>
+      <w:proofErr w:type="spellEnd"/>
+      <w:r>
+        <w:t xml:space="preserve"> problem.</w:t>
+      </w:r>
+    </w:p>
+    <w:p/>
+    <w:p>
+      <w:r>
+        <w:t xml:space="preserve">Use this to determine what size gear teeth to use - </w:t>
+      </w:r>
+      <w:hyperlink r:id="rId12" w:history="1">
+        <w:r>
+          <w:rPr>
+            <w:rStyle w:val="Hyperlink"/>
+          </w:rPr>
+          <w:t xml:space="preserve">Printing Test for Gear Teeth by </w:t>
+        </w:r>
+        <w:proofErr w:type="spellStart"/>
+        <w:r>
+          <w:rPr>
+            <w:rStyle w:val="Hyperlink"/>
+          </w:rPr>
+          <w:t>MechEngineerMike</w:t>
+        </w:r>
+        <w:proofErr w:type="spellEnd"/>
+        <w:r>
+          <w:rPr>
+            <w:rStyle w:val="Hyperlink"/>
+          </w:rPr>
+          <w:t xml:space="preserve"> - </w:t>
+        </w:r>
+        <w:proofErr w:type="spellStart"/>
+        <w:r>
+          <w:rPr>
+            <w:rStyle w:val="Hyperlink"/>
+          </w:rPr>
+          <w:t>Thingiverse</w:t>
+        </w:r>
+        <w:proofErr w:type="spellEnd"/>
+      </w:hyperlink>
+      <w:r>
+        <w:t xml:space="preserve"> from </w:t>
+      </w:r>
+      <w:hyperlink r:id="rId13" w:history="1">
+        <w:r>
+          <w:rPr>
+            <w:rStyle w:val="Hyperlink"/>
+          </w:rPr>
+          <w:t>A Guide to 3D Printing Functional Gears - 3D Insider</w:t>
+        </w:r>
+      </w:hyperlink>
+    </w:p>
+    <w:p/>
+    <w:p/>
+    <w:p>
+      <w:r>
+        <w:t>Made the knob gear and modelled etch a sketch</w:t>
+      </w:r>
+    </w:p>
+    <w:p/>
+    <w:p/>
+    <w:p>
+      <w:r>
+        <w:t>8/22/2025</w:t>
+      </w:r>
+    </w:p>
+    <w:p>
+      <w:pPr>
+        <w:pStyle w:val="ListParagraph"/>
+        <w:numPr>
+          <w:ilvl w:val="0"/>
+          <w:numId w:val="5"/>
+        </w:numPr>
+      </w:pPr>
+      <w:r>
+        <w:t>I did a basic assembly before, but nothing came of it</w:t>
+      </w:r>
+    </w:p>
+    <w:p>
+      <w:pPr>
+        <w:pStyle w:val="ListParagraph"/>
+        <w:numPr>
+          <w:ilvl w:val="0"/>
+          <w:numId w:val="5"/>
+        </w:numPr>
+      </w:pPr>
+      <w:r>
+        <w:t xml:space="preserve">Changed it up so now I have an etch a sketch box holder thing and a bottom motor box </w:t>
+      </w:r>
+      <w:proofErr w:type="spellStart"/>
+      <w:r>
+        <w:t>im</w:t>
+      </w:r>
+      <w:proofErr w:type="spellEnd"/>
+      <w:r>
+        <w:t xml:space="preserve"> </w:t>
+      </w:r>
+      <w:proofErr w:type="spellStart"/>
+      <w:r>
+        <w:t>gonna</w:t>
+      </w:r>
+      <w:proofErr w:type="spellEnd"/>
+      <w:r>
+        <w:t xml:space="preserve"> glue together</w:t>
+      </w:r>
+    </w:p>
+    <w:p>
+      <w:pPr>
+        <w:pStyle w:val="ListParagraph"/>
+        <w:numPr>
+          <w:ilvl w:val="0"/>
+          <w:numId w:val="5"/>
+        </w:numPr>
+      </w:pPr>
+      <w:r>
+        <w:t>Having to figure out what gear sizes to make them connect</w:t>
+      </w:r>
+    </w:p>
+    <w:p>
+      <w:r>
+        <w:lastRenderedPageBreak/>
+        <w:drawing>
+          <wp:inline distT="0" distB="0" distL="0" distR="0" wp14:anchorId="396E66EE" wp14:editId="3E0760DA">
+            <wp:extent cx="5943600" cy="5036185"/>
+            <wp:effectExtent l="0" t="0" r="0" b="0"/>
+            <wp:docPr id="1789798818" name="Picture 1" descr="A computer screen shot of a gear&#10;&#10;AI-generated content may be incorrect."/>
+            <wp:cNvGraphicFramePr>
+              <a:graphicFrameLocks xmlns:a="http://schemas.openxmlformats.org/drawingml/2006/main" noChangeAspect="1"/>
+            </wp:cNvGraphicFramePr>
+            <a:graphic xmlns:a="http://schemas.openxmlformats.org/drawingml/2006/main">
+              <a:graphicData uri="http://schemas.openxmlformats.org/drawingml/2006/picture">
+                <pic:pic xmlns:pic="http://schemas.openxmlformats.org/drawingml/2006/picture">
+                  <pic:nvPicPr>
+                    <pic:cNvPr id="1789798818" name="Picture 1" descr="A computer screen shot of a gear&#10;&#10;AI-generated content may be incorrect."/>
+                    <pic:cNvPicPr/>
+                  </pic:nvPicPr>
+                  <pic:blipFill>
+                    <a:blip r:embed="rId14"/>
+                    <a:stretch>
+                      <a:fillRect/>
+                    </a:stretch>
+                  </pic:blipFill>
+                  <pic:spPr>
+                    <a:xfrm>
+                      <a:off x="0" y="0"/>
+                      <a:ext cx="5943600" cy="5036185"/>
+                    </a:xfrm>
+                    <a:prstGeom prst="rect">
+                      <a:avLst/>
+                    </a:prstGeom>
+                  </pic:spPr>
+                </pic:pic>
+              </a:graphicData>
+            </a:graphic>
+          </wp:inline>
+        </w:drawing>
+      </w:r>
+    </w:p>
+    <w:p>
+      <w:pPr>
+        <w:jc w:val="center"/>
+      </w:pPr>
+      <w:r>
+        <w:lastRenderedPageBreak/>
+        <w:drawing>
+          <wp:inline distT="0" distB="0" distL="0" distR="0" wp14:anchorId="17F6D2DC" wp14:editId="5700CFF4">
+            <wp:extent cx="3502088" cy="4301656"/>
+            <wp:effectExtent l="0" t="0" r="3175" b="3810"/>
+            <wp:docPr id="431193332" name="Picture 1" descr="A screenshot of a black screen&#10;&#10;AI-generated content may be incorrect."/>
+            <wp:cNvGraphicFramePr>
+              <a:graphicFrameLocks xmlns:a="http://schemas.openxmlformats.org/drawingml/2006/main" noChangeAspect="1"/>
+            </wp:cNvGraphicFramePr>
+            <a:graphic xmlns:a="http://schemas.openxmlformats.org/drawingml/2006/main">
+              <a:graphicData uri="http://schemas.openxmlformats.org/drawingml/2006/picture">
+                <pic:pic xmlns:pic="http://schemas.openxmlformats.org/drawingml/2006/picture">
+                  <pic:nvPicPr>
+                    <pic:cNvPr id="431193332" name="Picture 1" descr="A screenshot of a black screen&#10;&#10;AI-generated content may be incorrect."/>
+                    <pic:cNvPicPr/>
+                  </pic:nvPicPr>
+                  <pic:blipFill>
+                    <a:blip r:embed="rId15"/>
+                    <a:stretch>
+                      <a:fillRect/>
+                    </a:stretch>
+                  </pic:blipFill>
+                  <pic:spPr>
+                    <a:xfrm>
+                      <a:off x="0" y="0"/>
+                      <a:ext cx="3503658" cy="4303584"/>
+                    </a:xfrm>
+                    <a:prstGeom prst="rect">
+                      <a:avLst/>
+                    </a:prstGeom>
+                  </pic:spPr>
+                </pic:pic>
+              </a:graphicData>
+            </a:graphic>
+          </wp:inline>
+        </w:drawing>
+      </w:r>
+    </w:p>
+    <w:p>
+      <w:r>
+        <w:t xml:space="preserve">-Printing is so hard with </w:t>
+      </w:r>
+      <w:proofErr w:type="gramStart"/>
+      <w:r>
+        <w:t>retreat</w:t>
+      </w:r>
+      <w:proofErr w:type="gramEnd"/>
+      <w:r>
+        <w:t xml:space="preserve"> </w:t>
+      </w:r>
+      <w:proofErr w:type="spellStart"/>
+      <w:r>
+        <w:t>wifi</w:t>
+      </w:r>
+      <w:proofErr w:type="spellEnd"/>
+    </w:p>
+    <w:p/>
+    <w:p/>
     <w:sectPr>
       <w:pgSz w:w="12240" w:h="15840"/>
       <w:pgMar w:top="1440" w:right="1440" w:bottom="1440" w:left="1440" w:header="720" w:footer="720" w:gutter="0"/>
@@ -1932,6 +2234,40 @@
       <w:spacing w:line="240" w:lineRule="auto"/>
     </w:pPr>
   </w:style>
+  <w:style w:type="character" w:styleId="Hyperlink">
+    <w:name w:val="Hyperlink"/>
+    <w:basedOn w:val="DefaultParagraphFont"/>
+    <w:uiPriority w:val="99"/>
+    <w:unhideWhenUsed/>
+    <w:rsid w:val="00277D2D"/>
+    <w:rPr>
+      <w:color w:val="0000FF" w:themeColor="hyperlink"/>
+      <w:u w:val="single"/>
+    </w:rPr>
+  </w:style>
+  <w:style w:type="character" w:styleId="UnresolvedMention">
+    <w:name w:val="Unresolved Mention"/>
+    <w:basedOn w:val="DefaultParagraphFont"/>
+    <w:uiPriority w:val="99"/>
+    <w:semiHidden/>
+    <w:unhideWhenUsed/>
+    <w:rsid w:val="00277D2D"/>
+    <w:rPr>
+      <w:color w:val="605E5C"/>
+      <w:shd w:val="clear" w:color="auto" w:fill="E1DFDD"/>
+    </w:rPr>
+  </w:style>
+  <w:style w:type="paragraph" w:styleId="ListParagraph">
+    <w:name w:val="List Paragraph"/>
+    <w:basedOn w:val="Normal"/>
+    <w:uiPriority w:val="34"/>
+    <w:qFormat/>
+    <w:rsid w:val="00A463D9"/>
+    <w:pPr>
+      <w:ind w:left="720"/>
+      <w:contextualSpacing/>
+    </w:pPr>
+  </w:style>
 </w:styles>
 </file>
 

</xml_diff>